<commit_message>
Données manquantes + documentation
</commit_message>
<xml_diff>
--- a/Documentation/notes.docx
+++ b/Documentation/notes.docx
@@ -316,11 +316,9 @@
       <w:r>
         <w:t>Mettre le dossier « </w:t>
       </w:r>
-      <w:proofErr w:type="spellStart"/>
       <w:r>
         <w:t>Projet_centres_data</w:t>
       </w:r>
-      <w:proofErr w:type="spellEnd"/>
       <w:r>
         <w:t> » contenant les données dans le dossier</w:t>
       </w:r>
@@ -334,15 +332,13 @@
         </w:numPr>
       </w:pPr>
       <w:r>
-        <w:t>« </w:t>
-      </w:r>
-      <w:proofErr w:type="spellStart"/>
-      <w:r>
-        <w:t>Imporation</w:t>
-      </w:r>
-      <w:proofErr w:type="spellEnd"/>
-      <w:r>
-        <w:t> »</w:t>
+        <w:t>« Impor</w:t>
+      </w:r>
+      <w:r>
+        <w:t>t</w:t>
+      </w:r>
+      <w:r>
+        <w:t>ation »</w:t>
       </w:r>
       <w:r>
         <w:t>.</w:t>
@@ -357,23 +353,10 @@
         </w:numPr>
       </w:pPr>
       <w:r>
-        <w:t xml:space="preserve">Supprimer l’ensemble des fichiers ayant pour préfixe </w:t>
-      </w:r>
-      <w:proofErr w:type="gramStart"/>
-      <w:r>
-        <w:t>« .</w:t>
-      </w:r>
-      <w:proofErr w:type="gramEnd"/>
-      <w:r>
-        <w:t>_ » dans le dossier « </w:t>
-      </w:r>
-      <w:proofErr w:type="spellStart"/>
-      <w:r>
-        <w:t>Projet_centres_data</w:t>
-      </w:r>
-      <w:proofErr w:type="spellEnd"/>
-      <w:r>
-        <w:t> ».</w:t>
+        <w:t>Supprimer l’ensemble des fichiers ayant pour préfixe « ._ » dans le dossier « Projet_centres_data »</w:t>
+      </w:r>
+      <w:r>
+        <w:t> : ces fichiers dupliqués proviennent d’une erreur de compatibilité mac/windows.</w:t>
       </w:r>
     </w:p>
     <w:p>
@@ -402,11 +385,15 @@
       <w:r>
         <w:t xml:space="preserve">Créer un environnement virtuel </w:t>
       </w:r>
-      <w:proofErr w:type="spellStart"/>
+      <w:r>
+        <w:t>« </w:t>
+      </w:r>
       <w:r>
         <w:t>env_PROJET</w:t>
       </w:r>
-      <w:proofErr w:type="spellEnd"/>
+      <w:r>
+        <w:t> »</w:t>
+      </w:r>
       <w:r>
         <w:t xml:space="preserve"> à la racine du projet</w:t>
       </w:r>
@@ -438,21 +425,41 @@
         </w:numPr>
       </w:pPr>
       <w:r>
-        <w:t>Pour chaque script python/</w:t>
-      </w:r>
-      <w:proofErr w:type="spellStart"/>
-      <w:r>
-        <w:t>jupyter</w:t>
-      </w:r>
-      <w:proofErr w:type="spellEnd"/>
+        <w:t xml:space="preserve">Pour chaque script </w:t>
+      </w:r>
+      <w:r>
+        <w:t>P</w:t>
+      </w:r>
+      <w:r>
+        <w:t>ython</w:t>
+      </w:r>
+      <w:r>
+        <w:t xml:space="preserve"> </w:t>
+      </w:r>
+      <w:r>
+        <w:t>/</w:t>
+      </w:r>
+      <w:r>
+        <w:t xml:space="preserve"> Ju</w:t>
+      </w:r>
+      <w:r>
+        <w:t>pyter</w:t>
+      </w:r>
+      <w:r>
+        <w:t xml:space="preserve"> Notebook</w:t>
+      </w:r>
       <w:r>
         <w:t xml:space="preserve">, sélectionner l’environnement </w:t>
       </w:r>
-      <w:proofErr w:type="spellStart"/>
+      <w:r>
+        <w:t>« </w:t>
+      </w:r>
       <w:r>
         <w:t>env_PROJET</w:t>
       </w:r>
-      <w:proofErr w:type="spellEnd"/>
+      <w:r>
+        <w:t> »</w:t>
+      </w:r>
       <w:r>
         <w:t xml:space="preserve"> comme interpréteur des programmes.</w:t>
       </w:r>
@@ -471,29 +478,14 @@
       <w:r>
         <w:t>base de données brutes : « </w:t>
       </w:r>
-      <w:proofErr w:type="spellStart"/>
       <w:r>
         <w:t>raw-database</w:t>
       </w:r>
       <w:r>
-        <w:t>.db</w:t>
-      </w:r>
-      <w:proofErr w:type="spellEnd"/>
-      <w:r>
-        <w:t> »</w:t>
-      </w:r>
-      <w:r>
-        <w:t xml:space="preserve"> (importer les données) en exécutant le script « </w:t>
-      </w:r>
-      <w:proofErr w:type="spellStart"/>
-      <w:proofErr w:type="gramStart"/>
-      <w:r>
-        <w:t>importation.ipynb</w:t>
-      </w:r>
-      <w:proofErr w:type="spellEnd"/>
-      <w:proofErr w:type="gramEnd"/>
-      <w:r>
-        <w:t> ».</w:t>
+        <w:t>.db »</w:t>
+      </w:r>
+      <w:r>
+        <w:t xml:space="preserve"> (importer les données) en exécutant le script « importation.ipynb ».</w:t>
       </w:r>
     </w:p>
     <w:p/>
@@ -527,14 +519,9 @@
       <w:bookmarkStart w:id="1" w:name="_Toc184378105"/>
       <w:r>
         <w:lastRenderedPageBreak/>
-        <w:t xml:space="preserve">Questions </w:t>
-      </w:r>
-      <w:proofErr w:type="spellStart"/>
-      <w:r>
-        <w:t>visios</w:t>
+        <w:t>Questions visios</w:t>
       </w:r>
       <w:bookmarkEnd w:id="1"/>
-      <w:proofErr w:type="spellEnd"/>
     </w:p>
     <w:p/>
     <w:p>
@@ -573,107 +560,132 @@
         <w:pStyle w:val="Sous-titresProjet4A"/>
       </w:pPr>
       <w:r>
+        <w:t>Dossier « Anciens_programmes»</w:t>
+      </w:r>
+    </w:p>
+    <w:p>
+      <w:r>
+        <w:t>Ce dossier contient les programmes créés par Nathan lors de son stage. Nous nous en inspirons pour créer les nouveaux programmes.</w:t>
+      </w:r>
+    </w:p>
+    <w:p>
+      <w:r>
+        <w:t xml:space="preserve">Parmi les anciens programmes, nous avons gardé : </w:t>
+      </w:r>
+    </w:p>
+    <w:p>
+      <w:pPr>
+        <w:pStyle w:val="Paragraphedeliste"/>
+        <w:numPr>
+          <w:ilvl w:val="0"/>
+          <w:numId w:val="5"/>
+        </w:numPr>
+      </w:pPr>
+      <w:r>
+        <w:t>L’importation des données « Events », codée via le programme « importation.ipynb »</w:t>
+      </w:r>
+      <w:r>
+        <w:t>.</w:t>
+      </w:r>
+    </w:p>
+    <w:p>
+      <w:pPr>
+        <w:pStyle w:val="Paragraphedeliste"/>
+        <w:numPr>
+          <w:ilvl w:val="0"/>
+          <w:numId w:val="5"/>
+        </w:numPr>
+      </w:pPr>
+      <w:r>
+        <w:t>Le programme « Centre.py » permettant de traiter ces données dans le but d’obtenir des données utilisables par l’application. Ce fichier est stocké dans le dossier « Transformation data »</w:t>
+      </w:r>
+      <w:r>
+        <w:t>.</w:t>
+      </w:r>
+    </w:p>
+    <w:p>
+      <w:pPr>
+        <w:pStyle w:val="Paragraphedeliste"/>
+        <w:numPr>
+          <w:ilvl w:val="0"/>
+          <w:numId w:val="5"/>
+        </w:numPr>
+      </w:pPr>
+      <w:r>
+        <w:t>Les différents programmes permettant le fonctionnement de l’application Streamlit, présents dans le dossier « Application_streamlit ».</w:t>
+      </w:r>
+    </w:p>
+    <w:p/>
+    <w:p>
+      <w:pPr>
+        <w:pStyle w:val="Sous-titresProjet4A"/>
+      </w:pPr>
+      <w:r>
+        <w:t>Dossier « Databases »</w:t>
+      </w:r>
+    </w:p>
+    <w:p>
+      <w:r>
+        <w:t>Ce dossier contient l’ensemble des bases de données SQlite3 que nous avons créées pour le bon fonctionnement des programmes.</w:t>
+      </w:r>
+    </w:p>
+    <w:p>
+      <w:pPr>
+        <w:pStyle w:val="Sous-titresProjet4A"/>
+      </w:pPr>
+      <w:r>
+        <w:t>Dossier « Documentation »</w:t>
+      </w:r>
+    </w:p>
+    <w:p>
+      <w:r>
+        <w:t>Regroupe la documentation du projet.</w:t>
+      </w:r>
+    </w:p>
+    <w:p>
+      <w:pPr>
+        <w:pStyle w:val="Sous-titresProjet4A"/>
+      </w:pPr>
+      <w:r>
+        <w:t>Dossier « Donnees_manquantes »</w:t>
+      </w:r>
+    </w:p>
+    <w:p>
+      <w:r>
+        <w:t xml:space="preserve">Ce dossier contient l’ensemble des programmes permettant d’étudier et d’analyser la présence des données manquantes dans l’ensemble des datas : </w:t>
+      </w:r>
+      <w:r>
+        <w:t>E</w:t>
+      </w:r>
+      <w:r>
+        <w:t xml:space="preserve">vents, </w:t>
+      </w:r>
+      <w:r>
+        <w:t>F</w:t>
+      </w:r>
+      <w:r>
+        <w:t xml:space="preserve">rames, </w:t>
+      </w:r>
+      <w:r>
+        <w:t>M</w:t>
+      </w:r>
+      <w:r>
+        <w:t>atches etc.</w:t>
+      </w:r>
+    </w:p>
+    <w:p>
+      <w:r>
+        <w:t>Pour analyser ces données « nan », nous avons aussi étudié les différentes documentations des APIs Skill Corner et Stats Bomb.</w:t>
+      </w:r>
+    </w:p>
+    <w:p/>
+    <w:p>
+      <w:pPr>
+        <w:pStyle w:val="Sous-titresProjet4A"/>
+      </w:pPr>
+      <w:r>
         <w:t>Dossier « </w:t>
       </w:r>
-      <w:proofErr w:type="spellStart"/>
-      <w:r>
-        <w:t>Anciens_</w:t>
-      </w:r>
-      <w:proofErr w:type="gramStart"/>
-      <w:r>
-        <w:t>programmes</w:t>
-      </w:r>
-      <w:proofErr w:type="spellEnd"/>
-      <w:r>
-        <w:t>»</w:t>
-      </w:r>
-      <w:proofErr w:type="gramEnd"/>
-    </w:p>
-    <w:p/>
-    <w:p>
-      <w:pPr>
-        <w:pStyle w:val="Sous-titresProjet4A"/>
-      </w:pPr>
-      <w:r>
-        <w:t>Dossier « </w:t>
-      </w:r>
-      <w:proofErr w:type="spellStart"/>
-      <w:r>
-        <w:t>Databases</w:t>
-      </w:r>
-      <w:proofErr w:type="spellEnd"/>
-      <w:r>
-        <w:t> »</w:t>
-      </w:r>
-    </w:p>
-    <w:p/>
-    <w:p>
-      <w:pPr>
-        <w:pStyle w:val="Sous-titresProjet4A"/>
-      </w:pPr>
-      <w:r>
-        <w:t>Dossier « Documentation »</w:t>
-      </w:r>
-    </w:p>
-    <w:p/>
-    <w:p>
-      <w:pPr>
-        <w:pStyle w:val="Sous-titresProjet4A"/>
-      </w:pPr>
-      <w:r>
-        <w:t>Dossier « </w:t>
-      </w:r>
-      <w:proofErr w:type="spellStart"/>
-      <w:r>
-        <w:t>Donnees_manquantes</w:t>
-      </w:r>
-      <w:proofErr w:type="spellEnd"/>
-      <w:r>
-        <w:t> »</w:t>
-      </w:r>
-    </w:p>
-    <w:p>
-      <w:r>
-        <w:t xml:space="preserve">Ce dossier contient l’ensemble des programmes permettant d’étudier et d’analyser la présence des données manquantes dans l’ensemble des datas : </w:t>
-      </w:r>
-      <w:proofErr w:type="spellStart"/>
-      <w:r>
-        <w:t>events</w:t>
-      </w:r>
-      <w:proofErr w:type="spellEnd"/>
-      <w:r>
-        <w:t>, frames, matches etc.</w:t>
-      </w:r>
-    </w:p>
-    <w:p>
-      <w:r>
-        <w:t xml:space="preserve">Pour analyser ces données « nan », nous avons aussi étudié les différentes documentations des APIs </w:t>
-      </w:r>
-      <w:proofErr w:type="spellStart"/>
-      <w:r>
-        <w:t>Skill</w:t>
-      </w:r>
-      <w:proofErr w:type="spellEnd"/>
-      <w:r>
-        <w:t xml:space="preserve"> Corner et Stats </w:t>
-      </w:r>
-      <w:proofErr w:type="spellStart"/>
-      <w:r>
-        <w:t>Bomb</w:t>
-      </w:r>
-      <w:proofErr w:type="spellEnd"/>
-      <w:r>
-        <w:t>.</w:t>
-      </w:r>
-    </w:p>
-    <w:p/>
-    <w:p>
-      <w:pPr>
-        <w:pStyle w:val="Sous-titresProjet4A"/>
-      </w:pPr>
-      <w:r>
-        <w:t>Dossier « </w:t>
-      </w:r>
       <w:r>
         <w:t>I</w:t>
       </w:r>
@@ -683,15 +695,13 @@
     </w:p>
     <w:p>
       <w:r>
-        <w:t xml:space="preserve">Le contenu de ce dossier permet d’importer les données brutes stockées au format </w:t>
-      </w:r>
-      <w:proofErr w:type="spellStart"/>
-      <w:r>
-        <w:t>json</w:t>
-      </w:r>
-      <w:proofErr w:type="spellEnd"/>
-      <w:r>
-        <w:t xml:space="preserve"> </w:t>
+        <w:t>Ce dossier comporte le dossier « Projet_centres_data » comprenant les données brutes dans des fichiers json ainsi que des documents informatifs sur les différentes APIs Stats Bomb et Skill Corner.</w:t>
+      </w:r>
+    </w:p>
+    <w:p>
+      <w:r>
+        <w:lastRenderedPageBreak/>
+        <w:t xml:space="preserve">Le contenu de ce dossier permet d’importer les données brutes stockées au format json </w:t>
       </w:r>
       <w:r>
         <w:t xml:space="preserve">et de les stockées </w:t>
@@ -700,76 +710,27 @@
         <w:t>dans une base de données</w:t>
       </w:r>
       <w:r>
-        <w:t xml:space="preserve"> nommée « </w:t>
-      </w:r>
-      <w:proofErr w:type="spellStart"/>
-      <w:r>
-        <w:t>raw-database</w:t>
+        <w:t xml:space="preserve"> nommée « raw-database</w:t>
       </w:r>
       <w:r>
         <w:t>.db</w:t>
       </w:r>
-      <w:proofErr w:type="spellEnd"/>
       <w:r>
         <w:t> ».</w:t>
       </w:r>
     </w:p>
     <w:p>
       <w:r>
-        <w:t>Ce dossier comporte le dossier « </w:t>
-      </w:r>
-      <w:proofErr w:type="spellStart"/>
-      <w:r>
-        <w:t>Projet_centres_data</w:t>
-      </w:r>
-      <w:proofErr w:type="spellEnd"/>
-      <w:r>
-        <w:t xml:space="preserve"> » comprenant les données brutes dans des fichiers </w:t>
-      </w:r>
-      <w:proofErr w:type="spellStart"/>
-      <w:r>
-        <w:t>json</w:t>
-      </w:r>
-      <w:proofErr w:type="spellEnd"/>
-      <w:r>
-        <w:t xml:space="preserve"> ainsi que des documents informatifs sur les différentes APIs Stats </w:t>
-      </w:r>
-      <w:proofErr w:type="spellStart"/>
-      <w:r>
-        <w:t>Bomb</w:t>
-      </w:r>
-      <w:proofErr w:type="spellEnd"/>
-      <w:r>
-        <w:t xml:space="preserve"> et </w:t>
-      </w:r>
-      <w:proofErr w:type="spellStart"/>
-      <w:r>
-        <w:t>Skill</w:t>
-      </w:r>
-      <w:proofErr w:type="spellEnd"/>
-      <w:r>
-        <w:t xml:space="preserve"> Corner.</w:t>
-      </w:r>
-    </w:p>
-    <w:p>
-      <w:r>
         <w:t xml:space="preserve">Il contient également le fichier </w:t>
       </w:r>
       <w:r>
         <w:t>« </w:t>
       </w:r>
-      <w:proofErr w:type="spellStart"/>
-      <w:proofErr w:type="gramStart"/>
       <w:r>
         <w:t>importation</w:t>
       </w:r>
       <w:r>
-        <w:t>.ipynb</w:t>
-      </w:r>
-      <w:proofErr w:type="spellEnd"/>
-      <w:proofErr w:type="gramEnd"/>
-      <w:r>
-        <w:t>»</w:t>
+        <w:t>.ipynb»</w:t>
       </w:r>
       <w:r>
         <w:t>, qui est le script permettant d’importer l’ensemble des données brutes.</w:t>
@@ -991,6 +952,119 @@
     </w:lvl>
   </w:abstractNum>
   <w:abstractNum w:abstractNumId="2" w15:restartNumberingAfterBreak="0">
+    <w:nsid w:val="3D227588"/>
+    <w:multiLevelType w:val="hybridMultilevel"/>
+    <w:tmpl w:val="6786F65A"/>
+    <w:lvl w:ilvl="0" w:tplc="040C0001">
+      <w:start w:val="1"/>
+      <w:numFmt w:val="bullet"/>
+      <w:lvlText w:val=""/>
+      <w:lvlJc w:val="left"/>
+      <w:pPr>
+        <w:ind w:left="720" w:hanging="360"/>
+      </w:pPr>
+      <w:rPr>
+        <w:rFonts w:ascii="Symbol" w:hAnsi="Symbol" w:hint="default"/>
+      </w:rPr>
+    </w:lvl>
+    <w:lvl w:ilvl="1" w:tplc="040C0003" w:tentative="1">
+      <w:start w:val="1"/>
+      <w:numFmt w:val="bullet"/>
+      <w:lvlText w:val="o"/>
+      <w:lvlJc w:val="left"/>
+      <w:pPr>
+        <w:ind w:left="1440" w:hanging="360"/>
+      </w:pPr>
+      <w:rPr>
+        <w:rFonts w:ascii="Courier New" w:hAnsi="Courier New" w:cs="Courier New" w:hint="default"/>
+      </w:rPr>
+    </w:lvl>
+    <w:lvl w:ilvl="2" w:tplc="040C0005" w:tentative="1">
+      <w:start w:val="1"/>
+      <w:numFmt w:val="bullet"/>
+      <w:lvlText w:val=""/>
+      <w:lvlJc w:val="left"/>
+      <w:pPr>
+        <w:ind w:left="2160" w:hanging="360"/>
+      </w:pPr>
+      <w:rPr>
+        <w:rFonts w:ascii="Wingdings" w:hAnsi="Wingdings" w:hint="default"/>
+      </w:rPr>
+    </w:lvl>
+    <w:lvl w:ilvl="3" w:tplc="040C0001" w:tentative="1">
+      <w:start w:val="1"/>
+      <w:numFmt w:val="bullet"/>
+      <w:lvlText w:val=""/>
+      <w:lvlJc w:val="left"/>
+      <w:pPr>
+        <w:ind w:left="2880" w:hanging="360"/>
+      </w:pPr>
+      <w:rPr>
+        <w:rFonts w:ascii="Symbol" w:hAnsi="Symbol" w:hint="default"/>
+      </w:rPr>
+    </w:lvl>
+    <w:lvl w:ilvl="4" w:tplc="040C0003" w:tentative="1">
+      <w:start w:val="1"/>
+      <w:numFmt w:val="bullet"/>
+      <w:lvlText w:val="o"/>
+      <w:lvlJc w:val="left"/>
+      <w:pPr>
+        <w:ind w:left="3600" w:hanging="360"/>
+      </w:pPr>
+      <w:rPr>
+        <w:rFonts w:ascii="Courier New" w:hAnsi="Courier New" w:cs="Courier New" w:hint="default"/>
+      </w:rPr>
+    </w:lvl>
+    <w:lvl w:ilvl="5" w:tplc="040C0005" w:tentative="1">
+      <w:start w:val="1"/>
+      <w:numFmt w:val="bullet"/>
+      <w:lvlText w:val=""/>
+      <w:lvlJc w:val="left"/>
+      <w:pPr>
+        <w:ind w:left="4320" w:hanging="360"/>
+      </w:pPr>
+      <w:rPr>
+        <w:rFonts w:ascii="Wingdings" w:hAnsi="Wingdings" w:hint="default"/>
+      </w:rPr>
+    </w:lvl>
+    <w:lvl w:ilvl="6" w:tplc="040C0001" w:tentative="1">
+      <w:start w:val="1"/>
+      <w:numFmt w:val="bullet"/>
+      <w:lvlText w:val=""/>
+      <w:lvlJc w:val="left"/>
+      <w:pPr>
+        <w:ind w:left="5040" w:hanging="360"/>
+      </w:pPr>
+      <w:rPr>
+        <w:rFonts w:ascii="Symbol" w:hAnsi="Symbol" w:hint="default"/>
+      </w:rPr>
+    </w:lvl>
+    <w:lvl w:ilvl="7" w:tplc="040C0003" w:tentative="1">
+      <w:start w:val="1"/>
+      <w:numFmt w:val="bullet"/>
+      <w:lvlText w:val="o"/>
+      <w:lvlJc w:val="left"/>
+      <w:pPr>
+        <w:ind w:left="5760" w:hanging="360"/>
+      </w:pPr>
+      <w:rPr>
+        <w:rFonts w:ascii="Courier New" w:hAnsi="Courier New" w:cs="Courier New" w:hint="default"/>
+      </w:rPr>
+    </w:lvl>
+    <w:lvl w:ilvl="8" w:tplc="040C0005" w:tentative="1">
+      <w:start w:val="1"/>
+      <w:numFmt w:val="bullet"/>
+      <w:lvlText w:val=""/>
+      <w:lvlJc w:val="left"/>
+      <w:pPr>
+        <w:ind w:left="6480" w:hanging="360"/>
+      </w:pPr>
+      <w:rPr>
+        <w:rFonts w:ascii="Wingdings" w:hAnsi="Wingdings" w:hint="default"/>
+      </w:rPr>
+    </w:lvl>
+  </w:abstractNum>
+  <w:abstractNum w:abstractNumId="3" w15:restartNumberingAfterBreak="0">
     <w:nsid w:val="470B43B0"/>
     <w:multiLevelType w:val="hybridMultilevel"/>
     <w:tmpl w:val="9F2242FE"/>
@@ -1079,7 +1153,7 @@
       </w:pPr>
     </w:lvl>
   </w:abstractNum>
-  <w:abstractNum w:abstractNumId="3" w15:restartNumberingAfterBreak="0">
+  <w:abstractNum w:abstractNumId="4" w15:restartNumberingAfterBreak="0">
     <w:nsid w:val="63626167"/>
     <w:multiLevelType w:val="hybridMultilevel"/>
     <w:tmpl w:val="700E509A"/>
@@ -1170,16 +1244,19 @@
     </w:lvl>
   </w:abstractNum>
   <w:num w:numId="1" w16cid:durableId="162091490">
-    <w:abstractNumId w:val="2"/>
+    <w:abstractNumId w:val="3"/>
   </w:num>
   <w:num w:numId="2" w16cid:durableId="2137486502">
     <w:abstractNumId w:val="0"/>
   </w:num>
   <w:num w:numId="3" w16cid:durableId="1965845954">
-    <w:abstractNumId w:val="3"/>
+    <w:abstractNumId w:val="4"/>
   </w:num>
   <w:num w:numId="4" w16cid:durableId="2141604676">
     <w:abstractNumId w:val="1"/>
+  </w:num>
+  <w:num w:numId="5" w16cid:durableId="1748071699">
+    <w:abstractNumId w:val="2"/>
   </w:num>
 </w:numbering>
 </file>
@@ -1787,6 +1864,7 @@
   <w:style w:type="character" w:default="1" w:styleId="Policepardfaut">
     <w:name w:val="Default Paragraph Font"/>
     <w:uiPriority w:val="1"/>
+    <w:semiHidden/>
     <w:unhideWhenUsed/>
   </w:style>
   <w:style w:type="table" w:default="1" w:styleId="TableauNormal">

</xml_diff>